<commit_message>
Occupation codes mapping and standardizating method complete
</commit_message>
<xml_diff>
--- a/Notes/250615-EDA-Main-Results-Review.docx
+++ b/Notes/250615-EDA-Main-Results-Review.docx
@@ -778,7 +778,19 @@
         <w:rPr>
           <w:rFonts w:hint="eastAsia"/>
         </w:rPr>
-        <w:t>Change age baseline to 60, or other ages of disease onset</w:t>
+        <w:t>Change age baseline to 6</w:t>
+      </w:r>
+      <w:r>
+        <w:rPr>
+          <w:rFonts w:hint="eastAsia"/>
+        </w:rPr>
+        <w:t>5</w:t>
+      </w:r>
+      <w:r>
+        <w:rPr>
+          <w:rFonts w:hint="eastAsia"/>
+        </w:rPr>
+        <w:t>, or other ages of disease onset</w:t>
       </w:r>
     </w:p>
     <w:p>
@@ -2082,13 +2094,7 @@
         </w:tc>
       </w:tr>
     </w:tbl>
-    <w:p>
-      <w:pPr>
-        <w:rPr>
-          <w:rFonts w:hint="eastAsia"/>
-        </w:rPr>
-      </w:pPr>
-    </w:p>
+    <w:p/>
     <w:sectPr>
       <w:pgSz w:w="11906" w:h="16838"/>
       <w:pgMar w:top="1440" w:right="1800" w:bottom="1440" w:left="1800" w:header="851" w:footer="992" w:gutter="0"/>
@@ -4354,6 +4360,7 @@
   <w:style w:type="character" w:default="1" w:styleId="a0">
     <w:name w:val="Default Paragraph Font"/>
     <w:uiPriority w:val="1"/>
+    <w:semiHidden/>
     <w:unhideWhenUsed/>
   </w:style>
   <w:style w:type="table" w:default="1" w:styleId="a1">

</xml_diff>